<commit_message>
Updated PoS-Tagging with the Word Document
</commit_message>
<xml_diff>
--- a/Exercise for Unit 7.docx
+++ b/Exercise for Unit 7.docx
@@ -541,6 +541,33 @@
         </w:rPr>
         <w:t>PoS Tagging:</w:t>
       </w:r>
+      <w:r>
+        <w:rPr>
+          <w:sz w:val="28"/>
+          <w:lang w:val="en-US"/>
+        </w:rPr>
+        <w:t xml:space="preserve"> I utilized a dataset from CommonLit which is named as the CLEAR dataset which categorized the sentences based on the grammatical rules it has and the number of noun-verb sequence. It is perfect for PoS Tagging and Analysis. </w:t>
+      </w:r>
+      <w:r>
+        <w:rPr>
+          <w:sz w:val="28"/>
+        </w:rPr>
+        <w:t xml:space="preserve">The results show that while the HMM model trained much faster (1.53s vs. 622.54s for BiLSTM), the BiLSTM achieved higher accuracy (96.19% vs. 94.97% for HMM). The </w:t>
+      </w:r>
+      <w:r>
+        <w:rPr>
+          <w:sz w:val="28"/>
+        </w:rPr>
+        <w:lastRenderedPageBreak/>
+        <w:t>BiLSTM also performed inference more efficiently, taking only 6.38s compared to the HMM's 46.74s. This demonstrates the trade-off between training time and performance - the BiLSTM requires significantly more training resources but delivers superior accuracy and faster inference, making it the better choice for applications where prediction speed and accuracy outweigh initial training costs.</w:t>
+      </w:r>
+      <w:r>
+        <w:rPr>
+          <w:sz w:val="28"/>
+          <w:lang w:val="en-US"/>
+        </w:rPr>
+        <w:t xml:space="preserve"> </w:t>
+      </w:r>
     </w:p>
     <w:p>
       <w:pPr>
@@ -561,15 +588,7 @@
           <w:sz w:val="28"/>
           <w:lang w:val="en-US"/>
         </w:rPr>
-        <w:t xml:space="preserve">Sentiment Analysis: I utilized a dataset from Kaggle consisting of sentences that can be categorized into three distinct categories: Positive, Neutral and Negative. I trained Multinomial Naïve Bayes and LSTM models. The Multinomial Naïve Bayes utilized tfidf in order to count the number of occurrences of the words. It managed to score </w:t>
-      </w:r>
-      <w:r>
-        <w:rPr>
-          <w:sz w:val="28"/>
-          <w:lang w:val="en-US"/>
-        </w:rPr>
-        <w:lastRenderedPageBreak/>
-        <w:t xml:space="preserve">an accuracy of .72 with an F1 score of .7228 when evaluating. The LSTM model on the other hand, was trained using the parameters: </w:t>
+        <w:t xml:space="preserve">Sentiment Analysis: I utilized a dataset from Kaggle consisting of sentences that can be categorized into three distinct categories: Positive, Neutral and Negative. I trained Multinomial Naïve Bayes and LSTM models. The Multinomial Naïve Bayes utilized tfidf in order to count the number of occurrences of the words. It managed to score an accuracy of .72 with an F1 score of .7228 when evaluating. The LSTM model on the other hand, was trained using the parameters: </w:t>
       </w:r>
       <w:r>
         <w:rPr>
@@ -1076,7 +1095,7 @@
         </mc:Choice>
         <mc:Fallback>
           <w:pict>
-            <v:group id="Group 1" o:spid="_x0000_s1026" style="position:absolute;margin-left:22.5pt;margin-top:-74.25pt;width:423pt;height:94.95pt;z-index:251659264;mso-position-horizontal-relative:margin" coordorigin=",1428" coordsize="53721,12058" o:gfxdata="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">
+            <v:group w14:anchorId="37830DF8" id="Group 1" o:spid="_x0000_s1026" style="position:absolute;margin-left:22.5pt;margin-top:-74.25pt;width:423pt;height:94.95pt;z-index:251659264;mso-position-horizontal-relative:margin" coordorigin=",1428" coordsize="53721,12058" o:gfxdata="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">
               <v:group id="Group 11" o:spid="_x0000_s1027" style="position:absolute;top:1428;width:48761;height:12059" coordorigin="1752,971" coordsize="48761,12065" o:gfxdata="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">
                 <v:shapetype id="_x0000_t75" coordsize="21600,21600" o:spt="75" o:preferrelative="t" path="m@4@5l@4@11@9@11@9@5xe" filled="f" stroked="f">
                   <v:stroke joinstyle="miter"/>
@@ -1097,9 +1116,8 @@
                   <v:path o:extrusionok="f" gradientshapeok="t" o:connecttype="rect"/>
                   <o:lock v:ext="edit" aspectratio="t"/>
                 </v:shapetype>
-                <v:shape id="Picture 461" o:spid="_x0000_s1028" type="#_x0000_t75" style="position:absolute;left:1752;top:971;width:9881;height:9881;visibility:visible;mso-wrap-style:square" o:gfxdata="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">
+                <v:shape id="Picture 461" o:spid="_x0000_s1028" type="#_x0000_t75" style="position:absolute;left:1752;top:971;width:9881;height:9881;visibility:visible;mso-wrap-style:square" o:gfxdata="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">
                   <v:imagedata r:id="rId5" o:title=""/>
-                  <v:path arrowok="t"/>
                 </v:shape>
                 <v:rect id="Rectangle 451" o:spid="_x0000_s1029" style="position:absolute;left:7581;top:972;width:42933;height:12065;visibility:visible;mso-wrap-style:square;v-text-anchor:top" o:gfxdata="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" filled="f" stroked="f">
                   <v:textbox inset="0,0,0,0">
@@ -1125,31 +1143,7 @@
                             <w:sz w:val="32"/>
                             <w:szCs w:val="32"/>
                           </w:rPr>
-                          <w:t xml:space="preserve">West </w:t>
-                        </w:r>
-                        <w:proofErr w:type="spellStart"/>
-                        <w:r>
-                          <w:rPr>
-                            <w:rFonts w:ascii="Old English Text MT" w:hAnsi="Old English Text MT"/>
-                            <w:b/>
-                            <w:bCs/>
-                            <w:spacing w:val="20"/>
-                            <w:sz w:val="32"/>
-                            <w:szCs w:val="32"/>
-                          </w:rPr>
-                          <w:t>Visayas</w:t>
-                        </w:r>
-                        <w:proofErr w:type="spellEnd"/>
-                        <w:r>
-                          <w:rPr>
-                            <w:rFonts w:ascii="Old English Text MT" w:hAnsi="Old English Text MT"/>
-                            <w:b/>
-                            <w:bCs/>
-                            <w:spacing w:val="20"/>
-                            <w:sz w:val="32"/>
-                            <w:szCs w:val="32"/>
-                          </w:rPr>
-                          <w:t xml:space="preserve"> State University</w:t>
+                          <w:t>West Visayas State University</w:t>
                         </w:r>
                       </w:p>
                       <w:p>
@@ -1228,43 +1222,7 @@
                             <w:sz w:val="16"/>
                             <w:szCs w:val="16"/>
                           </w:rPr>
-                          <w:t xml:space="preserve">* </w:t>
-                        </w:r>
-                        <w:proofErr w:type="spellStart"/>
-                        <w:r>
-                          <w:rPr>
-                            <w:rFonts w:ascii="Arial" w:hAnsi="Arial" w:cs="Arial"/>
-                            <w:sz w:val="16"/>
-                            <w:szCs w:val="16"/>
-                          </w:rPr>
-                          <w:t>Trunkline</w:t>
-                        </w:r>
-                        <w:proofErr w:type="spellEnd"/>
-                        <w:r>
-                          <w:rPr>
-                            <w:rFonts w:ascii="Arial" w:hAnsi="Arial" w:cs="Arial"/>
-                            <w:sz w:val="16"/>
-                            <w:szCs w:val="16"/>
-                          </w:rPr>
-                          <w:t xml:space="preserve">: (063) (033) 320-0870 </w:t>
-                        </w:r>
-                        <w:proofErr w:type="spellStart"/>
-                        <w:r>
-                          <w:rPr>
-                            <w:rFonts w:ascii="Arial" w:hAnsi="Arial" w:cs="Arial"/>
-                            <w:sz w:val="16"/>
-                            <w:szCs w:val="16"/>
-                          </w:rPr>
-                          <w:t>loc</w:t>
-                        </w:r>
-                        <w:proofErr w:type="spellEnd"/>
-                        <w:r>
-                          <w:rPr>
-                            <w:rFonts w:ascii="Arial" w:hAnsi="Arial" w:cs="Arial"/>
-                            <w:sz w:val="16"/>
-                            <w:szCs w:val="16"/>
-                          </w:rPr>
-                          <w:t xml:space="preserve"> 1403   * Telefax No.: (033) 320-0879</w:t>
+                          <w:t>* Trunkline: (063) (033) 320-0870 loc 1403   * Telefax No.: (033) 320-0879</w:t>
                         </w:r>
                       </w:p>
                       <w:p>
@@ -1343,9 +1301,8 @@
                   </v:textbox>
                 </v:rect>
               </v:group>
-              <v:shape id="Picture 18" o:spid="_x0000_s1030" type="#_x0000_t75" style="position:absolute;left:44958;top:1619;width:8763;height:8763;visibility:visible;mso-wrap-style:square" o:gfxdata="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">
+              <v:shape id="Picture 18" o:spid="_x0000_s1030" type="#_x0000_t75" style="position:absolute;left:44958;top:1619;width:8763;height:8763;visibility:visible;mso-wrap-style:square" o:gfxdata="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">
                 <v:imagedata r:id="rId8" o:title=""/>
-                <v:path arrowok="t"/>
               </v:shape>
               <w10:wrap anchorx="margin"/>
             </v:group>

</xml_diff>